<commit_message>
Added Store class and TruckFactory
</commit_message>
<xml_diff>
--- a/report/Report_Assignment2.docx
+++ b/report/Report_Assignment2.docx
@@ -1,6 +1,6 @@
 
 <file path=word/document.xml><?xml version="1.0" encoding="utf-8"?>
-<w:document xmlns:wpc="http://schemas.microsoft.com/office/word/2010/wordprocessingCanvas" xmlns:cx="http://schemas.microsoft.com/office/drawing/2014/chartex" xmlns:cx1="http://schemas.microsoft.com/office/drawing/2015/9/8/chartex" xmlns:mc="http://schemas.openxmlformats.org/markup-compatibility/2006" xmlns:o="urn:schemas-microsoft-com:office:office" xmlns:r="http://schemas.openxmlformats.org/officeDocument/2006/relationships" xmlns:m="http://schemas.openxmlformats.org/officeDocument/2006/math" xmlns:v="urn:schemas-microsoft-com:vml" xmlns:wp14="http://schemas.microsoft.com/office/word/2010/wordprocessingDrawing" xmlns:wp="http://schemas.openxmlformats.org/drawingml/2006/wordprocessingDrawing" xmlns:w10="urn:schemas-microsoft-com:office:word" xmlns:w="http://schemas.openxmlformats.org/wordprocessingml/2006/main" xmlns:w14="http://schemas.microsoft.com/office/word/2010/wordml" xmlns:w15="http://schemas.microsoft.com/office/word/2012/wordml" xmlns:w16se="http://schemas.microsoft.com/office/word/2015/wordml/symex" xmlns:wpg="http://schemas.microsoft.com/office/word/2010/wordprocessingGroup" xmlns:wpi="http://schemas.microsoft.com/office/word/2010/wordprocessingInk" xmlns:wne="http://schemas.microsoft.com/office/word/2006/wordml" xmlns:wps="http://schemas.microsoft.com/office/word/2010/wordprocessingShape" mc:Ignorable="w14 w15 w16se wp14">
+<w:document xmlns:wpc="http://schemas.microsoft.com/office/word/2010/wordprocessingCanvas" xmlns:cx="http://schemas.microsoft.com/office/drawing/2014/chartex" xmlns:cx1="http://schemas.microsoft.com/office/drawing/2015/9/8/chartex" xmlns:cx2="http://schemas.microsoft.com/office/drawing/2015/10/21/chartex" xmlns:cx3="http://schemas.microsoft.com/office/drawing/2016/5/9/chartex" xmlns:cx4="http://schemas.microsoft.com/office/drawing/2016/5/10/chartex" xmlns:cx5="http://schemas.microsoft.com/office/drawing/2016/5/11/chartex" xmlns:cx6="http://schemas.microsoft.com/office/drawing/2016/5/12/chartex" xmlns:cx7="http://schemas.microsoft.com/office/drawing/2016/5/13/chartex" xmlns:cx8="http://schemas.microsoft.com/office/drawing/2016/5/14/chartex" xmlns:mc="http://schemas.openxmlformats.org/markup-compatibility/2006" xmlns:aink="http://schemas.microsoft.com/office/drawing/2016/ink" xmlns:am3d="http://schemas.microsoft.com/office/drawing/2017/model3d" xmlns:o="urn:schemas-microsoft-com:office:office" xmlns:r="http://schemas.openxmlformats.org/officeDocument/2006/relationships" xmlns:m="http://schemas.openxmlformats.org/officeDocument/2006/math" xmlns:v="urn:schemas-microsoft-com:vml" xmlns:wp14="http://schemas.microsoft.com/office/word/2010/wordprocessingDrawing" xmlns:wp="http://schemas.openxmlformats.org/drawingml/2006/wordprocessingDrawing" xmlns:w10="urn:schemas-microsoft-com:office:word" xmlns:w="http://schemas.openxmlformats.org/wordprocessingml/2006/main" xmlns:w14="http://schemas.microsoft.com/office/word/2010/wordml" xmlns:w15="http://schemas.microsoft.com/office/word/2012/wordml" xmlns:w16cid="http://schemas.microsoft.com/office/word/2016/wordml/cid" xmlns:w16se="http://schemas.microsoft.com/office/word/2015/wordml/symex" xmlns:wpg="http://schemas.microsoft.com/office/word/2010/wordprocessingGroup" xmlns:wpi="http://schemas.microsoft.com/office/word/2010/wordprocessingInk" xmlns:wne="http://schemas.microsoft.com/office/word/2006/wordml" xmlns:wps="http://schemas.microsoft.com/office/word/2010/wordprocessingShape" mc:Ignorable="w14 w15 w16se w16cid wp14">
   <w:body>
     <w:p>
       <w:pPr>
@@ -176,33 +176,39 @@
           <w:sz w:val="28"/>
           <w:szCs w:val="28"/>
         </w:rPr>
-        <w:t xml:space="preserve">Alf Helge </w:t>
-      </w:r>
-      <w:proofErr w:type="spellStart"/>
-      <w:r>
-        <w:rPr>
-          <w:sz w:val="28"/>
-          <w:szCs w:val="28"/>
-        </w:rPr>
-        <w:t>Jakobsen</w:t>
-      </w:r>
-      <w:proofErr w:type="spellEnd"/>
-      <w:r>
-        <w:rPr>
-          <w:sz w:val="28"/>
-          <w:szCs w:val="28"/>
-        </w:rPr>
-        <w:t xml:space="preserve"> (n10142029, GitHub: </w:t>
-      </w:r>
-      <w:proofErr w:type="spellStart"/>
-      <w:r>
-        <w:rPr>
-          <w:sz w:val="28"/>
-          <w:szCs w:val="28"/>
-        </w:rPr>
-        <w:t>alfhj</w:t>
-      </w:r>
-      <w:proofErr w:type="spellEnd"/>
+        <w:t>Alf Helge Jakobsen</w:t>
+      </w:r>
+      <w:r>
+        <w:rPr>
+          <w:sz w:val="28"/>
+          <w:szCs w:val="28"/>
+        </w:rPr>
+        <w:t xml:space="preserve"> (n10142029, GitHub: alfhj)</w:t>
+      </w:r>
+    </w:p>
+    <w:p>
+      <w:pPr>
+        <w:ind w:right="560"/>
+        <w:jc w:val="center"/>
+        <w:rPr>
+          <w:sz w:val="28"/>
+          <w:szCs w:val="28"/>
+        </w:rPr>
+      </w:pPr>
+      <w:r>
+        <w:rPr>
+          <w:sz w:val="28"/>
+          <w:szCs w:val="28"/>
+        </w:rPr>
+        <w:t>Larysa McGookey (n9696563</w:t>
+      </w:r>
+      <w:r>
+        <w:rPr>
+          <w:sz w:val="28"/>
+          <w:szCs w:val="28"/>
+        </w:rPr>
+        <w:t>, GitHub: lara09</w:t>
+      </w:r>
       <w:r>
         <w:rPr>
           <w:sz w:val="28"/>
@@ -213,132 +219,299 @@
     </w:p>
     <w:p>
       <w:pPr>
-        <w:ind w:right="560"/>
-        <w:jc w:val="center"/>
-        <w:rPr>
-          <w:sz w:val="28"/>
-          <w:szCs w:val="28"/>
-        </w:rPr>
-      </w:pPr>
-      <w:r>
-        <w:rPr>
-          <w:sz w:val="28"/>
-          <w:szCs w:val="28"/>
-        </w:rPr>
-        <w:t>Larysa McGookey (n9696563</w:t>
-      </w:r>
-      <w:r>
-        <w:rPr>
-          <w:sz w:val="28"/>
-          <w:szCs w:val="28"/>
-        </w:rPr>
-        <w:t>, GitHub: lara09</w:t>
-      </w:r>
-      <w:r>
-        <w:rPr>
-          <w:sz w:val="28"/>
-          <w:szCs w:val="28"/>
-        </w:rPr>
-        <w:t>)</w:t>
-      </w:r>
-    </w:p>
-    <w:p>
-      <w:pPr>
-        <w:rPr>
-          <w:sz w:val="28"/>
-          <w:szCs w:val="28"/>
-        </w:rPr>
-      </w:pPr>
-    </w:p>
-    <w:p>
-      <w:pPr>
-        <w:jc w:val="center"/>
-        <w:rPr>
-          <w:sz w:val="28"/>
-          <w:szCs w:val="28"/>
-        </w:rPr>
-      </w:pPr>
-    </w:p>
-    <w:p>
-      <w:pPr>
-        <w:jc w:val="center"/>
-        <w:rPr>
-          <w:sz w:val="28"/>
-          <w:szCs w:val="28"/>
-        </w:rPr>
-      </w:pPr>
-    </w:p>
-    <w:p>
-      <w:pPr>
-        <w:jc w:val="center"/>
-        <w:rPr>
-          <w:sz w:val="28"/>
-          <w:szCs w:val="28"/>
-        </w:rPr>
-      </w:pPr>
-    </w:p>
-    <w:p>
-      <w:pPr>
-        <w:jc w:val="center"/>
-        <w:rPr>
-          <w:sz w:val="28"/>
-          <w:szCs w:val="28"/>
-        </w:rPr>
-      </w:pPr>
-    </w:p>
-    <w:p>
-      <w:pPr>
-        <w:jc w:val="center"/>
-        <w:rPr>
-          <w:sz w:val="28"/>
-          <w:szCs w:val="28"/>
-        </w:rPr>
-      </w:pPr>
-    </w:p>
-    <w:p>
-      <w:pPr>
-        <w:jc w:val="center"/>
-        <w:rPr>
-          <w:sz w:val="28"/>
-          <w:szCs w:val="28"/>
-        </w:rPr>
-      </w:pPr>
-    </w:p>
-    <w:p>
-      <w:pPr>
-        <w:jc w:val="center"/>
-        <w:rPr>
-          <w:sz w:val="28"/>
-          <w:szCs w:val="28"/>
-        </w:rPr>
-      </w:pPr>
-    </w:p>
-    <w:p>
-      <w:pPr>
-        <w:jc w:val="center"/>
-        <w:rPr>
-          <w:sz w:val="28"/>
-          <w:szCs w:val="28"/>
-        </w:rPr>
-      </w:pPr>
-    </w:p>
-    <w:p>
-      <w:pPr>
-        <w:jc w:val="center"/>
-        <w:rPr>
-          <w:sz w:val="28"/>
-          <w:szCs w:val="28"/>
-        </w:rPr>
-      </w:pPr>
+        <w:rPr>
+          <w:sz w:val="28"/>
+          <w:szCs w:val="28"/>
+        </w:rPr>
+      </w:pPr>
+    </w:p>
+    <w:p>
+      <w:pPr>
+        <w:jc w:val="center"/>
+        <w:rPr>
+          <w:sz w:val="28"/>
+          <w:szCs w:val="28"/>
+        </w:rPr>
+      </w:pPr>
+    </w:p>
+    <w:p>
+      <w:pPr>
+        <w:jc w:val="center"/>
+        <w:rPr>
+          <w:sz w:val="28"/>
+          <w:szCs w:val="28"/>
+        </w:rPr>
+      </w:pPr>
+    </w:p>
+    <w:p>
+      <w:pPr>
+        <w:jc w:val="center"/>
+        <w:rPr>
+          <w:sz w:val="28"/>
+          <w:szCs w:val="28"/>
+        </w:rPr>
+      </w:pPr>
+    </w:p>
+    <w:p>
+      <w:pPr>
+        <w:jc w:val="center"/>
+        <w:rPr>
+          <w:sz w:val="28"/>
+          <w:szCs w:val="28"/>
+        </w:rPr>
+      </w:pPr>
+    </w:p>
+    <w:p>
+      <w:pPr>
+        <w:jc w:val="center"/>
+        <w:rPr>
+          <w:sz w:val="28"/>
+          <w:szCs w:val="28"/>
+        </w:rPr>
+      </w:pPr>
+    </w:p>
+    <w:p>
+      <w:pPr>
+        <w:jc w:val="center"/>
+        <w:rPr>
+          <w:sz w:val="28"/>
+          <w:szCs w:val="28"/>
+        </w:rPr>
+      </w:pPr>
+    </w:p>
+    <w:p>
+      <w:pPr>
+        <w:jc w:val="center"/>
+        <w:rPr>
+          <w:sz w:val="28"/>
+          <w:szCs w:val="28"/>
+        </w:rPr>
+      </w:pPr>
+    </w:p>
+    <w:p>
+      <w:pPr>
+        <w:jc w:val="center"/>
+        <w:rPr>
+          <w:sz w:val="28"/>
+          <w:szCs w:val="28"/>
+        </w:rPr>
+      </w:pPr>
+    </w:p>
+    <w:p>
+      <w:pPr>
+        <w:jc w:val="center"/>
+        <w:rPr>
+          <w:sz w:val="28"/>
+          <w:szCs w:val="28"/>
+        </w:rPr>
+      </w:pPr>
+      <w:r>
+        <w:rPr>
+          <w:sz w:val="28"/>
+          <w:szCs w:val="28"/>
+        </w:rPr>
+        <w:t>Semester 1, 2018</w:t>
+      </w:r>
+    </w:p>
+    <w:p>
+      <w:r>
+        <w:lastRenderedPageBreak/>
+        <w:t>Packages:</w:t>
+      </w:r>
+    </w:p>
+    <w:p>
+      <w:pPr>
+        <w:pStyle w:val="ListParagraph"/>
+        <w:numPr>
+          <w:ilvl w:val="0"/>
+          <w:numId w:val="1"/>
+        </w:numPr>
+      </w:pPr>
+      <w:r>
+        <w:t>stock: classes relating to items and collections of items</w:t>
+      </w:r>
+    </w:p>
+    <w:p>
+      <w:pPr>
+        <w:pStyle w:val="ListParagraph"/>
+        <w:numPr>
+          <w:ilvl w:val="1"/>
+          <w:numId w:val="1"/>
+        </w:numPr>
+      </w:pPr>
+      <w:r>
+        <w:t>Item</w:t>
+      </w:r>
+    </w:p>
+    <w:p>
+      <w:pPr>
+        <w:pStyle w:val="ListParagraph"/>
+        <w:numPr>
+          <w:ilvl w:val="1"/>
+          <w:numId w:val="1"/>
+        </w:numPr>
+      </w:pPr>
+      <w:r>
+        <w:t>Stock</w:t>
+      </w:r>
+    </w:p>
+    <w:p>
+      <w:pPr>
+        <w:pStyle w:val="ListParagraph"/>
+        <w:numPr>
+          <w:ilvl w:val="1"/>
+          <w:numId w:val="1"/>
+        </w:numPr>
+      </w:pPr>
+      <w:r>
+        <w:t>StockException</w:t>
+      </w:r>
+    </w:p>
+    <w:p>
+      <w:pPr>
+        <w:pStyle w:val="ListParagraph"/>
+        <w:numPr>
+          <w:ilvl w:val="0"/>
+          <w:numId w:val="1"/>
+        </w:numPr>
+      </w:pPr>
+      <w:r>
+        <w:t>delivery: classes relating to delivery of goods</w:t>
+      </w:r>
+    </w:p>
+    <w:p>
+      <w:pPr>
+        <w:pStyle w:val="ListParagraph"/>
+        <w:numPr>
+          <w:ilvl w:val="1"/>
+          <w:numId w:val="1"/>
+        </w:numPr>
+      </w:pPr>
+      <w:r>
+        <w:t>Truck</w:t>
+      </w:r>
+    </w:p>
+    <w:p>
+      <w:pPr>
+        <w:pStyle w:val="ListParagraph"/>
+        <w:numPr>
+          <w:ilvl w:val="2"/>
+          <w:numId w:val="1"/>
+        </w:numPr>
+      </w:pPr>
+      <w:r>
+        <w:t>OrdinaryTruck</w:t>
+      </w:r>
+    </w:p>
+    <w:p>
+      <w:pPr>
+        <w:pStyle w:val="ListParagraph"/>
+        <w:numPr>
+          <w:ilvl w:val="2"/>
+          <w:numId w:val="1"/>
+        </w:numPr>
+      </w:pPr>
+      <w:r>
+        <w:t>RefrigeratedTruck</w:t>
+      </w:r>
+    </w:p>
+    <w:p>
+      <w:pPr>
+        <w:pStyle w:val="ListParagraph"/>
+        <w:numPr>
+          <w:ilvl w:val="1"/>
+          <w:numId w:val="1"/>
+        </w:numPr>
+      </w:pPr>
+      <w:r>
+        <w:t>Manifest</w:t>
+      </w:r>
+    </w:p>
+    <w:p>
+      <w:pPr>
+        <w:pStyle w:val="ListParagraph"/>
+        <w:numPr>
+          <w:ilvl w:val="1"/>
+          <w:numId w:val="1"/>
+        </w:numPr>
+      </w:pPr>
+      <w:r>
+        <w:t>DeliveryException</w:t>
+      </w:r>
+    </w:p>
+    <w:p>
+      <w:pPr>
+        <w:pStyle w:val="ListParagraph"/>
+        <w:numPr>
+          <w:ilvl w:val="0"/>
+          <w:numId w:val="1"/>
+        </w:numPr>
+      </w:pPr>
+      <w:r>
+        <w:t>store: classes relating to the store itself</w:t>
+      </w:r>
+    </w:p>
+    <w:p>
+      <w:pPr>
+        <w:pStyle w:val="ListParagraph"/>
+        <w:numPr>
+          <w:ilvl w:val="1"/>
+          <w:numId w:val="1"/>
+        </w:numPr>
+      </w:pPr>
+      <w:r>
+        <w:t>Store</w:t>
+      </w:r>
+    </w:p>
+    <w:p>
+      <w:pPr>
+        <w:pStyle w:val="ListParagraph"/>
+        <w:numPr>
+          <w:ilvl w:val="1"/>
+          <w:numId w:val="1"/>
+        </w:numPr>
+      </w:pPr>
+      <w:r>
+        <w:t>StoreException</w:t>
+      </w:r>
+    </w:p>
+    <w:p>
+      <w:pPr>
+        <w:pStyle w:val="ListParagraph"/>
+        <w:numPr>
+          <w:ilvl w:val="0"/>
+          <w:numId w:val="1"/>
+        </w:numPr>
+      </w:pPr>
+      <w:r>
+        <w:t>csv:</w:t>
+      </w:r>
+    </w:p>
+    <w:p>
+      <w:pPr>
+        <w:pStyle w:val="ListParagraph"/>
+        <w:numPr>
+          <w:ilvl w:val="1"/>
+          <w:numId w:val="1"/>
+        </w:numPr>
+      </w:pPr>
+      <w:r>
+        <w:t>CSVHandler</w:t>
+      </w:r>
+    </w:p>
+    <w:p>
+      <w:pPr>
+        <w:pStyle w:val="ListParagraph"/>
+        <w:numPr>
+          <w:ilvl w:val="1"/>
+          <w:numId w:val="1"/>
+        </w:numPr>
+      </w:pPr>
+      <w:r>
+        <w:t>CSVFormatException</w:t>
+      </w:r>
       <w:bookmarkStart w:id="0" w:name="_GoBack"/>
       <w:bookmarkEnd w:id="0"/>
-      <w:r>
-        <w:rPr>
-          <w:sz w:val="28"/>
-          <w:szCs w:val="28"/>
-        </w:rPr>
-        <w:t>Semester 1, 2018</w:t>
-      </w:r>
     </w:p>
     <w:p>
       <w:r>
@@ -362,7 +535,7 @@
                     <pic:cNvPicPr/>
                   </pic:nvPicPr>
                   <pic:blipFill>
-                    <a:blip r:embed="rId6"/>
+                    <a:blip r:embed="rId7"/>
                     <a:stretch>
                       <a:fillRect/>
                     </a:stretch>
@@ -620,7 +793,7 @@
 </file>
 
 <file path=word/endnotes.xml><?xml version="1.0" encoding="utf-8"?>
-<w:endnotes xmlns:wpc="http://schemas.microsoft.com/office/word/2010/wordprocessingCanvas" xmlns:cx="http://schemas.microsoft.com/office/drawing/2014/chartex" xmlns:cx1="http://schemas.microsoft.com/office/drawing/2015/9/8/chartex" xmlns:mc="http://schemas.openxmlformats.org/markup-compatibility/2006" xmlns:o="urn:schemas-microsoft-com:office:office" xmlns:r="http://schemas.openxmlformats.org/officeDocument/2006/relationships" xmlns:m="http://schemas.openxmlformats.org/officeDocument/2006/math" xmlns:v="urn:schemas-microsoft-com:vml" xmlns:wp14="http://schemas.microsoft.com/office/word/2010/wordprocessingDrawing" xmlns:wp="http://schemas.openxmlformats.org/drawingml/2006/wordprocessingDrawing" xmlns:w10="urn:schemas-microsoft-com:office:word" xmlns:w="http://schemas.openxmlformats.org/wordprocessingml/2006/main" xmlns:w14="http://schemas.microsoft.com/office/word/2010/wordml" xmlns:w15="http://schemas.microsoft.com/office/word/2012/wordml" xmlns:w16se="http://schemas.microsoft.com/office/word/2015/wordml/symex" xmlns:wpg="http://schemas.microsoft.com/office/word/2010/wordprocessingGroup" xmlns:wpi="http://schemas.microsoft.com/office/word/2010/wordprocessingInk" xmlns:wne="http://schemas.microsoft.com/office/word/2006/wordml" xmlns:wps="http://schemas.microsoft.com/office/word/2010/wordprocessingShape" mc:Ignorable="w14 w15 w16se wp14">
+<w:endnotes xmlns:wpc="http://schemas.microsoft.com/office/word/2010/wordprocessingCanvas" xmlns:cx="http://schemas.microsoft.com/office/drawing/2014/chartex" xmlns:cx1="http://schemas.microsoft.com/office/drawing/2015/9/8/chartex" xmlns:cx2="http://schemas.microsoft.com/office/drawing/2015/10/21/chartex" xmlns:cx3="http://schemas.microsoft.com/office/drawing/2016/5/9/chartex" xmlns:cx4="http://schemas.microsoft.com/office/drawing/2016/5/10/chartex" xmlns:cx5="http://schemas.microsoft.com/office/drawing/2016/5/11/chartex" xmlns:cx6="http://schemas.microsoft.com/office/drawing/2016/5/12/chartex" xmlns:cx7="http://schemas.microsoft.com/office/drawing/2016/5/13/chartex" xmlns:cx8="http://schemas.microsoft.com/office/drawing/2016/5/14/chartex" xmlns:mc="http://schemas.openxmlformats.org/markup-compatibility/2006" xmlns:aink="http://schemas.microsoft.com/office/drawing/2016/ink" xmlns:am3d="http://schemas.microsoft.com/office/drawing/2017/model3d" xmlns:o="urn:schemas-microsoft-com:office:office" xmlns:r="http://schemas.openxmlformats.org/officeDocument/2006/relationships" xmlns:m="http://schemas.openxmlformats.org/officeDocument/2006/math" xmlns:v="urn:schemas-microsoft-com:vml" xmlns:wp14="http://schemas.microsoft.com/office/word/2010/wordprocessingDrawing" xmlns:wp="http://schemas.openxmlformats.org/drawingml/2006/wordprocessingDrawing" xmlns:w10="urn:schemas-microsoft-com:office:word" xmlns:w="http://schemas.openxmlformats.org/wordprocessingml/2006/main" xmlns:w14="http://schemas.microsoft.com/office/word/2010/wordml" xmlns:w15="http://schemas.microsoft.com/office/word/2012/wordml" xmlns:w16cid="http://schemas.microsoft.com/office/word/2016/wordml/cid" xmlns:w16se="http://schemas.microsoft.com/office/word/2015/wordml/symex" xmlns:wpg="http://schemas.microsoft.com/office/word/2010/wordprocessingGroup" xmlns:wpi="http://schemas.microsoft.com/office/word/2010/wordprocessingInk" xmlns:wne="http://schemas.microsoft.com/office/word/2006/wordml" xmlns:wps="http://schemas.microsoft.com/office/word/2010/wordprocessingShape" mc:Ignorable="w14 w15 w16se w16cid wp14">
   <w:endnote w:type="separator" w:id="-1">
     <w:p>
       <w:pPr>
@@ -645,7 +818,7 @@
 </file>
 
 <file path=word/footnotes.xml><?xml version="1.0" encoding="utf-8"?>
-<w:footnotes xmlns:wpc="http://schemas.microsoft.com/office/word/2010/wordprocessingCanvas" xmlns:cx="http://schemas.microsoft.com/office/drawing/2014/chartex" xmlns:cx1="http://schemas.microsoft.com/office/drawing/2015/9/8/chartex" xmlns:mc="http://schemas.openxmlformats.org/markup-compatibility/2006" xmlns:o="urn:schemas-microsoft-com:office:office" xmlns:r="http://schemas.openxmlformats.org/officeDocument/2006/relationships" xmlns:m="http://schemas.openxmlformats.org/officeDocument/2006/math" xmlns:v="urn:schemas-microsoft-com:vml" xmlns:wp14="http://schemas.microsoft.com/office/word/2010/wordprocessingDrawing" xmlns:wp="http://schemas.openxmlformats.org/drawingml/2006/wordprocessingDrawing" xmlns:w10="urn:schemas-microsoft-com:office:word" xmlns:w="http://schemas.openxmlformats.org/wordprocessingml/2006/main" xmlns:w14="http://schemas.microsoft.com/office/word/2010/wordml" xmlns:w15="http://schemas.microsoft.com/office/word/2012/wordml" xmlns:w16se="http://schemas.microsoft.com/office/word/2015/wordml/symex" xmlns:wpg="http://schemas.microsoft.com/office/word/2010/wordprocessingGroup" xmlns:wpi="http://schemas.microsoft.com/office/word/2010/wordprocessingInk" xmlns:wne="http://schemas.microsoft.com/office/word/2006/wordml" xmlns:wps="http://schemas.microsoft.com/office/word/2010/wordprocessingShape" mc:Ignorable="w14 w15 w16se wp14">
+<w:footnotes xmlns:wpc="http://schemas.microsoft.com/office/word/2010/wordprocessingCanvas" xmlns:cx="http://schemas.microsoft.com/office/drawing/2014/chartex" xmlns:cx1="http://schemas.microsoft.com/office/drawing/2015/9/8/chartex" xmlns:cx2="http://schemas.microsoft.com/office/drawing/2015/10/21/chartex" xmlns:cx3="http://schemas.microsoft.com/office/drawing/2016/5/9/chartex" xmlns:cx4="http://schemas.microsoft.com/office/drawing/2016/5/10/chartex" xmlns:cx5="http://schemas.microsoft.com/office/drawing/2016/5/11/chartex" xmlns:cx6="http://schemas.microsoft.com/office/drawing/2016/5/12/chartex" xmlns:cx7="http://schemas.microsoft.com/office/drawing/2016/5/13/chartex" xmlns:cx8="http://schemas.microsoft.com/office/drawing/2016/5/14/chartex" xmlns:mc="http://schemas.openxmlformats.org/markup-compatibility/2006" xmlns:aink="http://schemas.microsoft.com/office/drawing/2016/ink" xmlns:am3d="http://schemas.microsoft.com/office/drawing/2017/model3d" xmlns:o="urn:schemas-microsoft-com:office:office" xmlns:r="http://schemas.openxmlformats.org/officeDocument/2006/relationships" xmlns:m="http://schemas.openxmlformats.org/officeDocument/2006/math" xmlns:v="urn:schemas-microsoft-com:vml" xmlns:wp14="http://schemas.microsoft.com/office/word/2010/wordprocessingDrawing" xmlns:wp="http://schemas.openxmlformats.org/drawingml/2006/wordprocessingDrawing" xmlns:w10="urn:schemas-microsoft-com:office:word" xmlns:w="http://schemas.openxmlformats.org/wordprocessingml/2006/main" xmlns:w14="http://schemas.microsoft.com/office/word/2010/wordml" xmlns:w15="http://schemas.microsoft.com/office/word/2012/wordml" xmlns:w16cid="http://schemas.microsoft.com/office/word/2016/wordml/cid" xmlns:w16se="http://schemas.microsoft.com/office/word/2015/wordml/symex" xmlns:wpg="http://schemas.microsoft.com/office/word/2010/wordprocessingGroup" xmlns:wpi="http://schemas.microsoft.com/office/word/2010/wordprocessingInk" xmlns:wne="http://schemas.microsoft.com/office/word/2006/wordml" xmlns:wps="http://schemas.microsoft.com/office/word/2010/wordprocessingShape" mc:Ignorable="w14 w15 w16se w16cid wp14">
   <w:footnote w:type="separator" w:id="-1">
     <w:p>
       <w:pPr>
@@ -669,8 +842,129 @@
 </w:footnotes>
 </file>
 
+<file path=word/numbering.xml><?xml version="1.0" encoding="utf-8"?>
+<w:numbering xmlns:wpc="http://schemas.microsoft.com/office/word/2010/wordprocessingCanvas" xmlns:cx="http://schemas.microsoft.com/office/drawing/2014/chartex" xmlns:cx1="http://schemas.microsoft.com/office/drawing/2015/9/8/chartex" xmlns:cx2="http://schemas.microsoft.com/office/drawing/2015/10/21/chartex" xmlns:cx3="http://schemas.microsoft.com/office/drawing/2016/5/9/chartex" xmlns:cx4="http://schemas.microsoft.com/office/drawing/2016/5/10/chartex" xmlns:cx5="http://schemas.microsoft.com/office/drawing/2016/5/11/chartex" xmlns:cx6="http://schemas.microsoft.com/office/drawing/2016/5/12/chartex" xmlns:cx7="http://schemas.microsoft.com/office/drawing/2016/5/13/chartex" xmlns:cx8="http://schemas.microsoft.com/office/drawing/2016/5/14/chartex" xmlns:mc="http://schemas.openxmlformats.org/markup-compatibility/2006" xmlns:aink="http://schemas.microsoft.com/office/drawing/2016/ink" xmlns:am3d="http://schemas.microsoft.com/office/drawing/2017/model3d" xmlns:o="urn:schemas-microsoft-com:office:office" xmlns:r="http://schemas.openxmlformats.org/officeDocument/2006/relationships" xmlns:m="http://schemas.openxmlformats.org/officeDocument/2006/math" xmlns:v="urn:schemas-microsoft-com:vml" xmlns:wp14="http://schemas.microsoft.com/office/word/2010/wordprocessingDrawing" xmlns:wp="http://schemas.openxmlformats.org/drawingml/2006/wordprocessingDrawing" xmlns:w10="urn:schemas-microsoft-com:office:word" xmlns:w="http://schemas.openxmlformats.org/wordprocessingml/2006/main" xmlns:w14="http://schemas.microsoft.com/office/word/2010/wordml" xmlns:w15="http://schemas.microsoft.com/office/word/2012/wordml" xmlns:w16cid="http://schemas.microsoft.com/office/word/2016/wordml/cid" xmlns:w16se="http://schemas.microsoft.com/office/word/2015/wordml/symex" xmlns:wpg="http://schemas.microsoft.com/office/word/2010/wordprocessingGroup" xmlns:wpi="http://schemas.microsoft.com/office/word/2010/wordprocessingInk" xmlns:wne="http://schemas.microsoft.com/office/word/2006/wordml" xmlns:wps="http://schemas.microsoft.com/office/word/2010/wordprocessingShape" mc:Ignorable="w14 w15 w16se w16cid wp14">
+  <w:abstractNum w:abstractNumId="0" w15:restartNumberingAfterBreak="0">
+    <w:nsid w:val="46F451A8"/>
+    <w:multiLevelType w:val="hybridMultilevel"/>
+    <w:tmpl w:val="B45EE888"/>
+    <w:lvl w:ilvl="0" w:tplc="04090001">
+      <w:start w:val="1"/>
+      <w:numFmt w:val="bullet"/>
+      <w:lvlText w:val=""/>
+      <w:lvlJc w:val="left"/>
+      <w:pPr>
+        <w:ind w:left="720" w:hanging="360"/>
+      </w:pPr>
+      <w:rPr>
+        <w:rFonts w:ascii="Symbol" w:hAnsi="Symbol" w:hint="default"/>
+      </w:rPr>
+    </w:lvl>
+    <w:lvl w:ilvl="1" w:tplc="04090003">
+      <w:start w:val="1"/>
+      <w:numFmt w:val="bullet"/>
+      <w:lvlText w:val="o"/>
+      <w:lvlJc w:val="left"/>
+      <w:pPr>
+        <w:ind w:left="1440" w:hanging="360"/>
+      </w:pPr>
+      <w:rPr>
+        <w:rFonts w:ascii="Courier New" w:hAnsi="Courier New" w:cs="Courier New" w:hint="default"/>
+      </w:rPr>
+    </w:lvl>
+    <w:lvl w:ilvl="2" w:tplc="04090005">
+      <w:start w:val="1"/>
+      <w:numFmt w:val="bullet"/>
+      <w:lvlText w:val=""/>
+      <w:lvlJc w:val="left"/>
+      <w:pPr>
+        <w:ind w:left="2160" w:hanging="360"/>
+      </w:pPr>
+      <w:rPr>
+        <w:rFonts w:ascii="Wingdings" w:hAnsi="Wingdings" w:hint="default"/>
+      </w:rPr>
+    </w:lvl>
+    <w:lvl w:ilvl="3" w:tplc="04090001" w:tentative="1">
+      <w:start w:val="1"/>
+      <w:numFmt w:val="bullet"/>
+      <w:lvlText w:val=""/>
+      <w:lvlJc w:val="left"/>
+      <w:pPr>
+        <w:ind w:left="2880" w:hanging="360"/>
+      </w:pPr>
+      <w:rPr>
+        <w:rFonts w:ascii="Symbol" w:hAnsi="Symbol" w:hint="default"/>
+      </w:rPr>
+    </w:lvl>
+    <w:lvl w:ilvl="4" w:tplc="04090003" w:tentative="1">
+      <w:start w:val="1"/>
+      <w:numFmt w:val="bullet"/>
+      <w:lvlText w:val="o"/>
+      <w:lvlJc w:val="left"/>
+      <w:pPr>
+        <w:ind w:left="3600" w:hanging="360"/>
+      </w:pPr>
+      <w:rPr>
+        <w:rFonts w:ascii="Courier New" w:hAnsi="Courier New" w:cs="Courier New" w:hint="default"/>
+      </w:rPr>
+    </w:lvl>
+    <w:lvl w:ilvl="5" w:tplc="04090005" w:tentative="1">
+      <w:start w:val="1"/>
+      <w:numFmt w:val="bullet"/>
+      <w:lvlText w:val=""/>
+      <w:lvlJc w:val="left"/>
+      <w:pPr>
+        <w:ind w:left="4320" w:hanging="360"/>
+      </w:pPr>
+      <w:rPr>
+        <w:rFonts w:ascii="Wingdings" w:hAnsi="Wingdings" w:hint="default"/>
+      </w:rPr>
+    </w:lvl>
+    <w:lvl w:ilvl="6" w:tplc="04090001" w:tentative="1">
+      <w:start w:val="1"/>
+      <w:numFmt w:val="bullet"/>
+      <w:lvlText w:val=""/>
+      <w:lvlJc w:val="left"/>
+      <w:pPr>
+        <w:ind w:left="5040" w:hanging="360"/>
+      </w:pPr>
+      <w:rPr>
+        <w:rFonts w:ascii="Symbol" w:hAnsi="Symbol" w:hint="default"/>
+      </w:rPr>
+    </w:lvl>
+    <w:lvl w:ilvl="7" w:tplc="04090003" w:tentative="1">
+      <w:start w:val="1"/>
+      <w:numFmt w:val="bullet"/>
+      <w:lvlText w:val="o"/>
+      <w:lvlJc w:val="left"/>
+      <w:pPr>
+        <w:ind w:left="5760" w:hanging="360"/>
+      </w:pPr>
+      <w:rPr>
+        <w:rFonts w:ascii="Courier New" w:hAnsi="Courier New" w:cs="Courier New" w:hint="default"/>
+      </w:rPr>
+    </w:lvl>
+    <w:lvl w:ilvl="8" w:tplc="04090005" w:tentative="1">
+      <w:start w:val="1"/>
+      <w:numFmt w:val="bullet"/>
+      <w:lvlText w:val=""/>
+      <w:lvlJc w:val="left"/>
+      <w:pPr>
+        <w:ind w:left="6480" w:hanging="360"/>
+      </w:pPr>
+      <w:rPr>
+        <w:rFonts w:ascii="Wingdings" w:hAnsi="Wingdings" w:hint="default"/>
+      </w:rPr>
+    </w:lvl>
+  </w:abstractNum>
+  <w:num w:numId="1">
+    <w:abstractNumId w:val="0"/>
+  </w:num>
+</w:numbering>
+</file>
+
 <file path=word/styles.xml><?xml version="1.0" encoding="utf-8"?>
-<w:styles xmlns:mc="http://schemas.openxmlformats.org/markup-compatibility/2006" xmlns:r="http://schemas.openxmlformats.org/officeDocument/2006/relationships" xmlns:w="http://schemas.openxmlformats.org/wordprocessingml/2006/main" xmlns:w14="http://schemas.microsoft.com/office/word/2010/wordml" xmlns:w15="http://schemas.microsoft.com/office/word/2012/wordml" xmlns:w16se="http://schemas.microsoft.com/office/word/2015/wordml/symex" mc:Ignorable="w14 w15 w16se">
+<w:styles xmlns:mc="http://schemas.openxmlformats.org/markup-compatibility/2006" xmlns:r="http://schemas.openxmlformats.org/officeDocument/2006/relationships" xmlns:w="http://schemas.openxmlformats.org/wordprocessingml/2006/main" xmlns:w14="http://schemas.microsoft.com/office/word/2010/wordml" xmlns:w15="http://schemas.microsoft.com/office/word/2012/wordml" xmlns:w16cid="http://schemas.microsoft.com/office/word/2016/wordml/cid" xmlns:w16se="http://schemas.microsoft.com/office/word/2015/wordml/symex" mc:Ignorable="w14 w15 w16se w16cid">
   <w:docDefaults>
     <w:rPrDefault>
       <w:rPr>
@@ -686,7 +980,7 @@
       </w:pPr>
     </w:pPrDefault>
   </w:docDefaults>
-  <w:latentStyles w:defLockedState="0" w:defUIPriority="99" w:defSemiHidden="0" w:defUnhideWhenUsed="0" w:defQFormat="0" w:count="371">
+  <w:latentStyles w:defLockedState="0" w:defUIPriority="99" w:defSemiHidden="0" w:defUnhideWhenUsed="0" w:defQFormat="0" w:count="375">
     <w:lsdException w:name="Normal" w:uiPriority="0" w:qFormat="1"/>
     <w:lsdException w:name="heading 1" w:uiPriority="9" w:qFormat="1"/>
     <w:lsdException w:name="heading 2" w:semiHidden="1" w:uiPriority="9" w:unhideWhenUsed="1" w:qFormat="1"/>
@@ -792,7 +1086,6 @@
     <w:lsdException w:name="HTML Sample" w:semiHidden="1" w:unhideWhenUsed="1"/>
     <w:lsdException w:name="HTML Typewriter" w:semiHidden="1" w:unhideWhenUsed="1"/>
     <w:lsdException w:name="HTML Variable" w:semiHidden="1" w:unhideWhenUsed="1"/>
-    <w:lsdException w:name="Normal Table" w:semiHidden="1" w:unhideWhenUsed="1"/>
     <w:lsdException w:name="annotation subject" w:semiHidden="1" w:unhideWhenUsed="1"/>
     <w:lsdException w:name="No List" w:semiHidden="1" w:unhideWhenUsed="1"/>
     <w:lsdException w:name="Outline List 1" w:semiHidden="1" w:unhideWhenUsed="1"/>
@@ -836,10 +1129,8 @@
     <w:lsdException w:name="Table Elegant" w:semiHidden="1" w:unhideWhenUsed="1"/>
     <w:lsdException w:name="Table Professional" w:semiHidden="1" w:unhideWhenUsed="1"/>
     <w:lsdException w:name="Table Subtle 1" w:semiHidden="1" w:unhideWhenUsed="1"/>
-    <w:lsdException w:name="Table Subtle 2" w:semiHidden="1" w:unhideWhenUsed="1"/>
     <w:lsdException w:name="Table Web 1" w:semiHidden="1" w:unhideWhenUsed="1"/>
     <w:lsdException w:name="Table Web 2" w:semiHidden="1" w:unhideWhenUsed="1"/>
-    <w:lsdException w:name="Table Web 3" w:semiHidden="1" w:unhideWhenUsed="1"/>
     <w:lsdException w:name="Balloon Text" w:semiHidden="1" w:unhideWhenUsed="1"/>
     <w:lsdException w:name="Table Grid" w:uiPriority="39"/>
     <w:lsdException w:name="Table Theme" w:semiHidden="1" w:unhideWhenUsed="1"/>
@@ -1058,6 +1349,10 @@
     <w:lsdException w:name="List Table 5 Dark Accent 6" w:uiPriority="50"/>
     <w:lsdException w:name="List Table 6 Colorful Accent 6" w:uiPriority="51"/>
     <w:lsdException w:name="List Table 7 Colorful Accent 6" w:uiPriority="52"/>
+    <w:lsdException w:name="Mention" w:semiHidden="1" w:unhideWhenUsed="1"/>
+    <w:lsdException w:name="Smart Hyperlink" w:semiHidden="1" w:unhideWhenUsed="1"/>
+    <w:lsdException w:name="Hashtag" w:semiHidden="1" w:unhideWhenUsed="1"/>
+    <w:lsdException w:name="Unresolved Mention" w:semiHidden="1" w:unhideWhenUsed="1"/>
   </w:latentStyles>
   <w:style w:type="paragraph" w:default="1" w:styleId="Normal">
     <w:name w:val="Normal"/>
@@ -1133,6 +1428,17 @@
     <w:link w:val="Footer"/>
     <w:uiPriority w:val="99"/>
     <w:rsid w:val="005814C5"/>
+  </w:style>
+  <w:style w:type="paragraph" w:styleId="ListParagraph">
+    <w:name w:val="List Paragraph"/>
+    <w:basedOn w:val="Normal"/>
+    <w:uiPriority w:val="34"/>
+    <w:qFormat/>
+    <w:rsid w:val="000A2CB8"/>
+    <w:pPr>
+      <w:ind w:left="720"/>
+      <w:contextualSpacing/>
+    </w:pPr>
   </w:style>
 </w:styles>
 </file>

</xml_diff>